<commit_message>
how to push github
</commit_message>
<xml_diff>
--- a/git/git 命令.docx
+++ b/git/git 命令.docx
@@ -43,15 +43,7 @@
         <w:t>git</w:t>
       </w:r>
       <w:r>
-        <w:t xml:space="preserve"> config --global </w:t>
-      </w:r>
-      <w:proofErr w:type="spellStart"/>
-      <w:r>
-        <w:t>user.email</w:t>
-      </w:r>
-      <w:proofErr w:type="spellEnd"/>
-      <w:r>
-        <w:t xml:space="preserve"> “” + </w:t>
+        <w:t xml:space="preserve"> config --global user.email “” + </w:t>
       </w:r>
       <w:r>
         <w:rPr>
@@ -78,14 +70,12 @@
       <w:r>
         <w:t xml:space="preserve"> </w:t>
       </w:r>
-      <w:proofErr w:type="spellStart"/>
       <w:r>
         <w:rPr>
           <w:rFonts w:hint="eastAsia"/>
         </w:rPr>
         <w:t>init</w:t>
       </w:r>
-      <w:proofErr w:type="spellEnd"/>
       <w:r>
         <w:t xml:space="preserve"> </w:t>
       </w:r>
@@ -208,11 +198,9 @@
         </w:rPr>
         <w:t>如果全部提交中有些文件并不想提交 在本地创建.</w:t>
       </w:r>
-      <w:proofErr w:type="spellStart"/>
       <w:r>
         <w:t>gitingore</w:t>
       </w:r>
-      <w:proofErr w:type="spellEnd"/>
       <w:r>
         <w:rPr>
           <w:rFonts w:hint="eastAsia"/>
@@ -754,7 +742,6 @@
           <w:bdr w:val="none" w:sz="0" w:space="0" w:color="auto" w:frame="1"/>
         </w:rPr>
       </w:pPr>
-      <w:proofErr w:type="spellStart"/>
       <w:r>
         <w:rPr>
           <w:rStyle w:val="typ"/>
@@ -766,7 +753,6 @@
         </w:rPr>
         <w:t>MainActivity</w:t>
       </w:r>
-      <w:proofErr w:type="spellEnd"/>
       <w:r>
         <w:rPr>
           <w:rStyle w:val="pln"/>
@@ -941,21 +927,7 @@
         <w:rPr>
           <w:rFonts w:hint="eastAsia"/>
         </w:rPr>
-        <w:t>指的上上</w:t>
-      </w:r>
-      <w:proofErr w:type="gramStart"/>
-      <w:r>
-        <w:rPr>
-          <w:rFonts w:hint="eastAsia"/>
-        </w:rPr>
-        <w:t>一</w:t>
-      </w:r>
-      <w:proofErr w:type="gramEnd"/>
-      <w:r>
-        <w:rPr>
-          <w:rFonts w:hint="eastAsia"/>
-        </w:rPr>
-        <w:t>版本 以此类推</w:t>
+        <w:t>指的上上一版本 以此类推</w:t>
       </w:r>
     </w:p>
     <w:p>
@@ -1012,15 +984,7 @@
         <w:ind w:left="360" w:firstLineChars="0" w:firstLine="0"/>
       </w:pPr>
       <w:r>
-        <w:t xml:space="preserve">git </w:t>
-      </w:r>
-      <w:proofErr w:type="spellStart"/>
-      <w:r>
-        <w:t>reflog</w:t>
-      </w:r>
-      <w:proofErr w:type="spellEnd"/>
-      <w:r>
-        <w:t xml:space="preserve"> </w:t>
+        <w:t xml:space="preserve">git reflog </w:t>
       </w:r>
       <w:r>
         <w:rPr>
@@ -1071,8 +1035,306 @@
         </w:numPr>
         <w:ind w:firstLineChars="0"/>
       </w:pPr>
+      <w:r>
+        <w:rPr>
+          <w:rFonts w:hint="eastAsia"/>
+        </w:rPr>
+        <w:t>g</w:t>
+      </w:r>
+      <w:r>
+        <w:t>ithub</w:t>
+      </w:r>
+      <w:r>
+        <w:rPr>
+          <w:rFonts w:hint="eastAsia"/>
+        </w:rPr>
+        <w:t>是rsa</w:t>
+      </w:r>
+      <w:r>
+        <w:t xml:space="preserve"> </w:t>
+      </w:r>
+    </w:p>
+    <w:p>
+      <w:pPr>
+        <w:ind w:left="360"/>
+      </w:pPr>
+      <w:r>
+        <w:rPr>
+          <w:rFonts w:hint="eastAsia"/>
+        </w:rPr>
+        <w:t>ssh</w:t>
+      </w:r>
+      <w:r>
+        <w:t xml:space="preserve"> </w:t>
+      </w:r>
+      <w:r>
+        <w:rPr>
+          <w:rFonts w:hint="eastAsia"/>
+        </w:rPr>
+        <w:t>k</w:t>
+      </w:r>
+      <w:r>
+        <w:t xml:space="preserve">ey </w:t>
+      </w:r>
+      <w:r>
+        <w:rPr>
+          <w:rFonts w:hint="eastAsia"/>
+        </w:rPr>
+        <w:t>是加密传输</w:t>
+      </w:r>
+    </w:p>
+    <w:p>
+      <w:pPr>
+        <w:ind w:left="360"/>
+      </w:pPr>
+      <w:r>
+        <w:rPr>
+          <w:rFonts w:hint="eastAsia"/>
+        </w:rPr>
+        <w:t>设置公匙</w:t>
+      </w:r>
+    </w:p>
+    <w:p>
+      <w:pPr>
+        <w:ind w:left="360"/>
+      </w:pPr>
+      <w:r>
+        <w:rPr>
+          <w:rFonts w:hint="eastAsia"/>
+        </w:rPr>
+        <w:t>首先检查是否生成 ~</w:t>
+      </w:r>
+      <w:r>
+        <w:t xml:space="preserve">/.ssh </w:t>
+      </w:r>
+      <w:r>
+        <w:rPr>
+          <w:rFonts w:hint="eastAsia"/>
+        </w:rPr>
+        <w:t>文件夹下是否有三个文件</w:t>
+      </w:r>
+    </w:p>
+    <w:p>
+      <w:pPr>
+        <w:ind w:left="360"/>
+      </w:pPr>
+      <w:r>
+        <w:rPr>
+          <w:rFonts w:hint="eastAsia"/>
+        </w:rPr>
+        <w:t>如果有则生成</w:t>
+      </w:r>
+    </w:p>
+    <w:p>
+      <w:pPr>
+        <w:ind w:left="360"/>
+        <w:rPr>
+          <w:rFonts w:hint="eastAsia"/>
+        </w:rPr>
+      </w:pPr>
+      <w:r>
+        <w:rPr>
+          <w:rFonts w:hint="eastAsia"/>
+        </w:rPr>
+        <w:t xml:space="preserve">没有 </w:t>
+      </w:r>
+      <w:r>
+        <w:rPr>
+          <w:rFonts w:ascii="微软雅黑" w:eastAsia="微软雅黑" w:hAnsi="微软雅黑" w:hint="eastAsia"/>
+          <w:color w:val="4D4D4D"/>
+          <w:shd w:val="clear" w:color="auto" w:fill="FFFFFF"/>
+        </w:rPr>
+        <w:t>ssh-keygen -t rsa -C “</w:t>
+      </w:r>
+      <w:r>
+        <w:rPr>
+          <w:rFonts w:ascii="微软雅黑" w:eastAsia="微软雅黑" w:hAnsi="微软雅黑" w:hint="eastAsia"/>
+          <w:color w:val="4D4D4D"/>
+          <w:shd w:val="clear" w:color="auto" w:fill="FFFFFF"/>
+        </w:rPr>
+        <w:t>邮箱名</w:t>
+      </w:r>
+      <w:r>
+        <w:rPr>
+          <w:rFonts w:ascii="微软雅黑" w:eastAsia="微软雅黑" w:hAnsi="微软雅黑" w:hint="eastAsia"/>
+          <w:color w:val="4D4D4D"/>
+          <w:shd w:val="clear" w:color="auto" w:fill="FFFFFF"/>
+        </w:rPr>
+        <w:t>”</w:t>
+      </w:r>
+    </w:p>
+    <w:p>
+      <w:pPr>
+        <w:ind w:left="360"/>
+      </w:pPr>
+      <w:r>
+        <w:rPr>
+          <w:rFonts w:hint="eastAsia"/>
+        </w:rPr>
+        <w:t>生成后将其设置到github上</w:t>
+      </w:r>
+    </w:p>
+    <w:p>
+      <w:pPr>
+        <w:ind w:left="360"/>
+      </w:pPr>
+      <w:r>
+        <w:rPr>
+          <w:rFonts w:hint="eastAsia"/>
+        </w:rPr>
+        <w:t>上传的步骤</w:t>
+      </w:r>
+    </w:p>
+    <w:p>
+      <w:pPr>
+        <w:ind w:left="360"/>
+      </w:pPr>
+      <w:r>
+        <w:t xml:space="preserve">git init </w:t>
+      </w:r>
+    </w:p>
+    <w:p>
+      <w:pPr>
+        <w:ind w:left="360"/>
+      </w:pPr>
+      <w:r>
+        <w:rPr>
+          <w:rFonts w:hint="eastAsia"/>
+        </w:rPr>
+        <w:t>g</w:t>
+      </w:r>
+      <w:r>
+        <w:t xml:space="preserve">it add </w:t>
+      </w:r>
+      <w:r>
+        <w:rPr>
+          <w:rFonts w:hint="eastAsia"/>
+        </w:rPr>
+        <w:t>想要添加的文件</w:t>
+      </w:r>
+    </w:p>
+    <w:p>
+      <w:pPr>
+        <w:ind w:left="360"/>
+      </w:pPr>
+      <w:r>
+        <w:rPr>
+          <w:rFonts w:hint="eastAsia"/>
+        </w:rPr>
+        <w:t>g</w:t>
+      </w:r>
+      <w:r>
+        <w:t>it commit -m “</w:t>
+      </w:r>
+      <w:r>
+        <w:rPr>
+          <w:rFonts w:hint="eastAsia"/>
+        </w:rPr>
+        <w:t>本次添加信息</w:t>
+      </w:r>
+      <w:r>
+        <w:t xml:space="preserve">” </w:t>
+      </w:r>
+      <w:r>
+        <w:rPr>
+          <w:rFonts w:hint="eastAsia"/>
+        </w:rPr>
+        <w:t>提交文件</w:t>
+      </w:r>
+    </w:p>
+    <w:p>
+      <w:pPr>
+        <w:ind w:left="360"/>
+      </w:pPr>
+      <w:r>
+        <w:rPr>
+          <w:rFonts w:hint="eastAsia"/>
+        </w:rPr>
+        <w:t>g</w:t>
+      </w:r>
+      <w:r>
+        <w:t xml:space="preserve">it remote add origin </w:t>
+      </w:r>
+      <w:hyperlink r:id="rId5" w:history="1">
+        <w:r>
+          <w:rPr>
+            <w:rStyle w:val="a5"/>
+          </w:rPr>
+          <w:t>git@github.com:CrushJack/Garbage.git</w:t>
+        </w:r>
+      </w:hyperlink>
+      <w:r>
+        <w:t xml:space="preserve"> </w:t>
+      </w:r>
+      <w:r>
+        <w:rPr>
+          <w:rFonts w:hint="eastAsia"/>
+        </w:rPr>
+        <w:t>关联远程仓库</w:t>
+      </w:r>
+    </w:p>
+    <w:p>
+      <w:pPr>
+        <w:ind w:left="360"/>
+      </w:pPr>
+      <w:r>
+        <w:rPr>
+          <w:rFonts w:hint="eastAsia"/>
+        </w:rPr>
+        <w:t>g</w:t>
+      </w:r>
+      <w:r>
+        <w:t>it push -u origin master</w:t>
+      </w:r>
+      <w:r>
+        <w:rPr>
+          <w:rFonts w:hint="eastAsia"/>
+        </w:rPr>
+        <w:t xml:space="preserve"> 推送到远程仓库上</w:t>
+      </w:r>
+    </w:p>
+    <w:p>
+      <w:pPr>
+        <w:ind w:left="360"/>
+        <w:rPr>
+          <w:rFonts w:hint="eastAsia"/>
+        </w:rPr>
+      </w:pPr>
+      <w:r>
+        <w:rPr>
+          <w:rFonts w:hint="eastAsia"/>
+        </w:rPr>
+        <w:t>参考网站：</w:t>
+      </w:r>
       <w:bookmarkStart w:id="0" w:name="_GoBack"/>
       <w:bookmarkEnd w:id="0"/>
+    </w:p>
+    <w:p>
+      <w:pPr>
+        <w:ind w:left="360"/>
+      </w:pPr>
+      <w:r>
+        <w:t>https://blog.csdn.net/dongxiaocong/article/details/81316343</w:t>
+      </w:r>
+      <w:r>
+        <w:t xml:space="preserve"> </w:t>
+      </w:r>
+    </w:p>
+    <w:p>
+      <w:pPr>
+        <w:ind w:left="360"/>
+        <w:rPr>
+          <w:rFonts w:hint="eastAsia"/>
+        </w:rPr>
+      </w:pPr>
+    </w:p>
+    <w:p>
+      <w:pPr>
+        <w:ind w:left="360"/>
+        <w:rPr>
+          <w:rFonts w:hint="eastAsia"/>
+        </w:rPr>
+      </w:pPr>
     </w:p>
     <w:sectPr>
       <w:pgSz w:w="11906" w:h="16838"/>
@@ -1638,6 +1900,48 @@
     <w:basedOn w:val="a0"/>
     <w:rsid w:val="00B30C1D"/>
   </w:style>
+  <w:style w:type="paragraph" w:styleId="a4">
+    <w:name w:val="Normal (Web)"/>
+    <w:basedOn w:val="a"/>
+    <w:uiPriority w:val="99"/>
+    <w:semiHidden/>
+    <w:unhideWhenUsed/>
+    <w:rsid w:val="00EE58A3"/>
+    <w:pPr>
+      <w:widowControl/>
+      <w:spacing w:before="100" w:beforeAutospacing="1" w:after="100" w:afterAutospacing="1"/>
+      <w:jc w:val="left"/>
+    </w:pPr>
+    <w:rPr>
+      <w:rFonts w:ascii="宋体" w:eastAsia="宋体" w:hAnsi="宋体" w:cs="宋体"/>
+      <w:kern w:val="0"/>
+      <w:sz w:val="24"/>
+      <w:szCs w:val="24"/>
+    </w:rPr>
+  </w:style>
+  <w:style w:type="character" w:styleId="a5">
+    <w:name w:val="Hyperlink"/>
+    <w:basedOn w:val="a0"/>
+    <w:uiPriority w:val="99"/>
+    <w:unhideWhenUsed/>
+    <w:rsid w:val="00EE58A3"/>
+    <w:rPr>
+      <w:color w:val="0563C1" w:themeColor="hyperlink"/>
+      <w:u w:val="single"/>
+    </w:rPr>
+  </w:style>
+  <w:style w:type="character" w:styleId="a6">
+    <w:name w:val="Unresolved Mention"/>
+    <w:basedOn w:val="a0"/>
+    <w:uiPriority w:val="99"/>
+    <w:semiHidden/>
+    <w:unhideWhenUsed/>
+    <w:rsid w:val="00EE58A3"/>
+    <w:rPr>
+      <w:color w:val="605E5C"/>
+      <w:shd w:val="clear" w:color="auto" w:fill="E1DFDD"/>
+    </w:rPr>
+  </w:style>
 </w:styles>
 </file>
 

</xml_diff>